<commit_message>
bardziej szczegolowy opis przypadkow uzycia i wymagan funkcjonalnych
</commit_message>
<xml_diff>
--- a/Dokumentacja/Dokumentacja.docx
+++ b/Dokumentacja/Dokumentacja.docx
@@ -301,24 +301,14 @@
         <w:t xml:space="preserve">Prowadzący: </w:t>
       </w:r>
       <w:r>
-        <w:t xml:space="preserve">Dr </w:t>
-      </w:r>
-      <w:proofErr w:type="spellStart"/>
-      <w:r>
-        <w:t>i</w:t>
+        <w:t>Dr i</w:t>
       </w:r>
       <w:r>
         <w:t>nż</w:t>
       </w:r>
-      <w:proofErr w:type="spellEnd"/>
-      <w:r>
-        <w:t xml:space="preserve"> Janusz </w:t>
-      </w:r>
-      <w:proofErr w:type="spellStart"/>
-      <w:r>
-        <w:t>Rafałko</w:t>
-      </w:r>
-      <w:proofErr w:type="spellEnd"/>
+      <w:r>
+        <w:t xml:space="preserve"> Janusz Rafałko</w:t>
+      </w:r>
     </w:p>
     <w:p>
       <w:pPr>
@@ -372,16 +362,8 @@
           <w:rFonts w:eastAsia="Times New Roman"/>
         </w:rPr>
         <w:tab/>
-        <w:t xml:space="preserve">Adrian </w:t>
-      </w:r>
-      <w:proofErr w:type="spellStart"/>
-      <w:r>
-        <w:rPr>
-          <w:rFonts w:eastAsia="Times New Roman"/>
-        </w:rPr>
-        <w:t>Mocianko</w:t>
-      </w:r>
-      <w:proofErr w:type="spellEnd"/>
+        <w:t>Adrian Mocianko</w:t>
+      </w:r>
       <w:r>
         <w:rPr>
           <w:rFonts w:eastAsia="Times New Roman"/>
@@ -667,27 +649,7 @@
           <w:sz w:val="20"/>
           <w:szCs w:val="20"/>
         </w:rPr>
-        <w:t>towych o różnych kolorach, rodzajach czcionki, "</w:t>
-      </w:r>
-      <w:proofErr w:type="spellStart"/>
-      <w:r>
-        <w:rPr>
-          <w:rFonts w:ascii="Segoe UI" w:hAnsi="Segoe UI" w:cs="Segoe UI"/>
-          <w:color w:val="24292E"/>
-          <w:sz w:val="20"/>
-          <w:szCs w:val="20"/>
-        </w:rPr>
-        <w:t>emotikon</w:t>
-      </w:r>
-      <w:proofErr w:type="spellEnd"/>
-      <w:r>
-        <w:rPr>
-          <w:rFonts w:ascii="Segoe UI" w:hAnsi="Segoe UI" w:cs="Segoe UI"/>
-          <w:color w:val="24292E"/>
-          <w:sz w:val="20"/>
-          <w:szCs w:val="20"/>
-        </w:rPr>
-        <w:t>", grafik o nie dużej rozdzielczości.</w:t>
+        <w:t>towych o różnych kolorach, rodzajach czcionki, "emotikon", grafik o nie dużej rozdzielczości.</w:t>
       </w:r>
     </w:p>
     <w:p>
@@ -709,21 +671,53 @@
         <w:t>możliwość</w:t>
       </w:r>
       <w:r>
-        <w:t xml:space="preserve"> dołączenia do publicznego </w:t>
-      </w:r>
-      <w:proofErr w:type="spellStart"/>
-      <w:r>
-        <w:t>czatu</w:t>
-      </w:r>
-      <w:proofErr w:type="spellEnd"/>
-      <w:r>
-        <w:t>, wysyłania i odbierania</w:t>
+        <w:t xml:space="preserve"> dołączenia do publicznego czatu, wysyłania i odbierania</w:t>
       </w:r>
       <w:r>
         <w:t xml:space="preserve"> </w:t>
       </w:r>
       <w:r>
         <w:t>wiadomości.</w:t>
+      </w:r>
+    </w:p>
+    <w:p>
+      <w:r>
+        <w:t>Logowanie do aplikacji</w:t>
+      </w:r>
+    </w:p>
+    <w:p>
+      <w:r>
+        <w:t>-wybranie nazwy użytkownika</w:t>
+      </w:r>
+    </w:p>
+    <w:p>
+      <w:r>
+        <w:t>Wysyłanie wiadomości</w:t>
+      </w:r>
+    </w:p>
+    <w:p>
+      <w:r>
+        <w:t>- użytkownik może wysyłać wiadomości prywatne i publiczne do innych użytkowników</w:t>
+      </w:r>
+    </w:p>
+    <w:p>
+      <w:r>
+        <w:t>Odbieranie wiadomości</w:t>
+      </w:r>
+    </w:p>
+    <w:p>
+      <w:r>
+        <w:t>- użytkownik może odbierać wiadomości od innych użytkoników</w:t>
+      </w:r>
+    </w:p>
+    <w:p>
+      <w:r>
+        <w:t>Formatowanie wiadomości</w:t>
+      </w:r>
+    </w:p>
+    <w:p>
+      <w:r>
+        <w:t>-użytkownik może zmieniać styl pisanych wiadomości</w:t>
       </w:r>
     </w:p>
     <w:p>
@@ -746,6 +740,7 @@
         <w:tc>
           <w:tcPr>
             <w:tcW w:w="3070" w:type="dxa"/>
+            <w:shd w:val="clear" w:color="auto" w:fill="B8CCE4" w:themeFill="accent1" w:themeFillTint="66"/>
           </w:tcPr>
           <w:p>
             <w:r>
@@ -756,6 +751,7 @@
         <w:tc>
           <w:tcPr>
             <w:tcW w:w="3071" w:type="dxa"/>
+            <w:shd w:val="clear" w:color="auto" w:fill="B8CCE4" w:themeFill="accent1" w:themeFillTint="66"/>
           </w:tcPr>
           <w:p>
             <w:r>
@@ -766,6 +762,7 @@
         <w:tc>
           <w:tcPr>
             <w:tcW w:w="3071" w:type="dxa"/>
+            <w:shd w:val="clear" w:color="auto" w:fill="B8CCE4" w:themeFill="accent1" w:themeFillTint="66"/>
           </w:tcPr>
           <w:p>
             <w:r>
@@ -868,13 +865,8 @@
             <w:tcW w:w="3071" w:type="dxa"/>
           </w:tcPr>
           <w:p>
-            <w:proofErr w:type="spellStart"/>
-            <w:r>
-              <w:t>Metadane</w:t>
-            </w:r>
-            <w:proofErr w:type="spellEnd"/>
-            <w:r>
-              <w:t xml:space="preserve"> użytkowników muszą być dokładnie zabezpieczone przed nieuprawnionym dostępem przez osoby trzecie</w:t>
+            <w:r>
+              <w:t>Metadane użytkowników muszą być dokładnie zabezpieczone przed nieuprawnionym dostępem przez osoby trzecie</w:t>
             </w:r>
           </w:p>
         </w:tc>
@@ -996,7 +988,11 @@
               <w:t>y</w:t>
             </w:r>
             <w:r>
-              <w:t xml:space="preserve"> przez projektantów.</w:t>
+              <w:t xml:space="preserve"> przez </w:t>
+            </w:r>
+            <w:r>
+              <w:lastRenderedPageBreak/>
+              <w:t>projektantów.</w:t>
             </w:r>
           </w:p>
         </w:tc>
@@ -1049,34 +1045,470 @@
         <w:t xml:space="preserve">4.Przypaki użycia </w:t>
       </w:r>
     </w:p>
-    <w:p>
-      <w:r>
-        <w:t>-zaloguj</w:t>
-      </w:r>
-    </w:p>
-    <w:p>
-      <w:r>
-        <w:t>-połącz</w:t>
+    <w:tbl>
+      <w:tblPr>
+        <w:tblStyle w:val="Tabela-Siatka"/>
+        <w:tblW w:w="0" w:type="auto"/>
+        <w:tblLook w:val="04A0"/>
+      </w:tblPr>
+      <w:tblGrid>
+        <w:gridCol w:w="4606"/>
+        <w:gridCol w:w="4606"/>
+      </w:tblGrid>
+      <w:tr>
+        <w:tc>
+          <w:tcPr>
+            <w:tcW w:w="4606" w:type="dxa"/>
+            <w:shd w:val="clear" w:color="auto" w:fill="B8CCE4" w:themeFill="accent1" w:themeFillTint="66"/>
+          </w:tcPr>
+          <w:p>
+            <w:r>
+              <w:t>Przypadek użycia</w:t>
+            </w:r>
+          </w:p>
+        </w:tc>
+        <w:tc>
+          <w:tcPr>
+            <w:tcW w:w="4606" w:type="dxa"/>
+            <w:shd w:val="clear" w:color="auto" w:fill="B8CCE4" w:themeFill="accent1" w:themeFillTint="66"/>
+          </w:tcPr>
+          <w:p>
+            <w:r>
+              <w:t>Scenariusz główny</w:t>
+            </w:r>
+          </w:p>
+        </w:tc>
+      </w:tr>
+      <w:tr>
+        <w:trPr>
+          <w:trHeight w:val="226"/>
+        </w:trPr>
+        <w:tc>
+          <w:tcPr>
+            <w:tcW w:w="4606" w:type="dxa"/>
+            <w:vMerge w:val="restart"/>
+          </w:tcPr>
+          <w:p>
+            <w:r>
+              <w:t>1.Zaloguj</w:t>
+            </w:r>
+          </w:p>
+        </w:tc>
+        <w:tc>
+          <w:tcPr>
+            <w:tcW w:w="4606" w:type="dxa"/>
+          </w:tcPr>
+          <w:p>
+            <w:r>
+              <w:t>- uruchomienie aplikacji</w:t>
+            </w:r>
+          </w:p>
+          <w:p>
+            <w:r>
+              <w:t>-podanie nazwy użytkownika</w:t>
+            </w:r>
+          </w:p>
+        </w:tc>
+      </w:tr>
+      <w:tr>
+        <w:trPr>
+          <w:trHeight w:val="113"/>
+        </w:trPr>
+        <w:tc>
+          <w:tcPr>
+            <w:tcW w:w="4606" w:type="dxa"/>
+            <w:vMerge/>
+          </w:tcPr>
+          <w:p/>
+        </w:tc>
+        <w:tc>
+          <w:tcPr>
+            <w:tcW w:w="4606" w:type="dxa"/>
+            <w:shd w:val="clear" w:color="auto" w:fill="D99594" w:themeFill="accent2" w:themeFillTint="99"/>
+          </w:tcPr>
+          <w:p>
+            <w:r>
+              <w:t>Scenariusz alternatywny</w:t>
+            </w:r>
+          </w:p>
+        </w:tc>
+      </w:tr>
+      <w:tr>
+        <w:trPr>
+          <w:trHeight w:val="112"/>
+        </w:trPr>
+        <w:tc>
+          <w:tcPr>
+            <w:tcW w:w="4606" w:type="dxa"/>
+            <w:vMerge/>
+          </w:tcPr>
+          <w:p/>
+        </w:tc>
+        <w:tc>
+          <w:tcPr>
+            <w:tcW w:w="4606" w:type="dxa"/>
+          </w:tcPr>
+          <w:p>
+            <w:r>
+              <w:t>- błąd podczas logowanie, nazwa użytkownika jest już zarezerwowana</w:t>
+            </w:r>
+          </w:p>
+        </w:tc>
+      </w:tr>
+      <w:tr>
+        <w:trPr>
+          <w:trHeight w:val="451"/>
+        </w:trPr>
+        <w:tc>
+          <w:tcPr>
+            <w:tcW w:w="4606" w:type="dxa"/>
+            <w:vMerge w:val="restart"/>
+          </w:tcPr>
+          <w:p>
+            <w:r>
+              <w:t>2.Połącz</w:t>
+            </w:r>
+          </w:p>
+        </w:tc>
+        <w:tc>
+          <w:tcPr>
+            <w:tcW w:w="4606" w:type="dxa"/>
+            <w:shd w:val="clear" w:color="auto" w:fill="B8CCE4" w:themeFill="accent1" w:themeFillTint="66"/>
+          </w:tcPr>
+          <w:p>
+            <w:r>
+              <w:t>Scenariusz główny</w:t>
+            </w:r>
+          </w:p>
+        </w:tc>
+      </w:tr>
+      <w:tr>
+        <w:trPr>
+          <w:trHeight w:val="451"/>
+        </w:trPr>
+        <w:tc>
+          <w:tcPr>
+            <w:tcW w:w="4606" w:type="dxa"/>
+            <w:vMerge/>
+          </w:tcPr>
+          <w:p/>
+        </w:tc>
+        <w:tc>
+          <w:tcPr>
+            <w:tcW w:w="4606" w:type="dxa"/>
+          </w:tcPr>
+          <w:p>
+            <w:r>
+              <w:t>- wybranie opcji połącz</w:t>
+            </w:r>
+          </w:p>
+          <w:p>
+            <w:r>
+              <w:t>- po nawiązaniiu połączenia użytkownik ma możliwość wysyłania wiadomości</w:t>
+            </w:r>
+          </w:p>
+          <w:p/>
+        </w:tc>
+      </w:tr>
+      <w:tr>
+        <w:trPr>
+          <w:trHeight w:val="188"/>
+        </w:trPr>
+        <w:tc>
+          <w:tcPr>
+            <w:tcW w:w="4606" w:type="dxa"/>
+            <w:vMerge/>
+          </w:tcPr>
+          <w:p/>
+        </w:tc>
+        <w:tc>
+          <w:tcPr>
+            <w:tcW w:w="4606" w:type="dxa"/>
+            <w:shd w:val="clear" w:color="auto" w:fill="D99594" w:themeFill="accent2" w:themeFillTint="99"/>
+          </w:tcPr>
+          <w:p>
+            <w:r>
+              <w:t>Scenariusz alternatywny</w:t>
+            </w:r>
+          </w:p>
+        </w:tc>
+      </w:tr>
+      <w:tr>
+        <w:trPr>
+          <w:trHeight w:val="188"/>
+        </w:trPr>
+        <w:tc>
+          <w:tcPr>
+            <w:tcW w:w="4606" w:type="dxa"/>
+            <w:vMerge/>
+          </w:tcPr>
+          <w:p/>
+        </w:tc>
+        <w:tc>
+          <w:tcPr>
+            <w:tcW w:w="4606" w:type="dxa"/>
+          </w:tcPr>
+          <w:p>
+            <w:r>
+              <w:t>- brak połączenia z internetem</w:t>
+            </w:r>
+          </w:p>
+        </w:tc>
+      </w:tr>
+      <w:tr>
+        <w:trPr>
+          <w:trHeight w:val="338"/>
+        </w:trPr>
+        <w:tc>
+          <w:tcPr>
+            <w:tcW w:w="4606" w:type="dxa"/>
+            <w:vMerge w:val="restart"/>
+          </w:tcPr>
+          <w:p>
+            <w:r>
+              <w:t>3.Rozłącz</w:t>
+            </w:r>
+          </w:p>
+        </w:tc>
+        <w:tc>
+          <w:tcPr>
+            <w:tcW w:w="4606" w:type="dxa"/>
+            <w:shd w:val="clear" w:color="auto" w:fill="B8CCE4" w:themeFill="accent1" w:themeFillTint="66"/>
+          </w:tcPr>
+          <w:p>
+            <w:r>
+              <w:t>Scenariusz główny</w:t>
+            </w:r>
+          </w:p>
+        </w:tc>
+      </w:tr>
+      <w:tr>
+        <w:trPr>
+          <w:trHeight w:val="338"/>
+        </w:trPr>
+        <w:tc>
+          <w:tcPr>
+            <w:tcW w:w="4606" w:type="dxa"/>
+            <w:vMerge/>
+          </w:tcPr>
+          <w:p/>
+        </w:tc>
+        <w:tc>
+          <w:tcPr>
+            <w:tcW w:w="4606" w:type="dxa"/>
+          </w:tcPr>
+          <w:p>
+            <w:r>
+              <w:t>- wybranie opcji rozłącz</w:t>
+            </w:r>
+          </w:p>
+          <w:p>
+            <w:r>
+              <w:t>- po rozłączeniu aplikacja blukeje elementy interfejsu dostępne jedynie po zalogowaniu</w:t>
+            </w:r>
+          </w:p>
+        </w:tc>
+      </w:tr>
+      <w:tr>
+        <w:trPr>
+          <w:trHeight w:val="113"/>
+        </w:trPr>
+        <w:tc>
+          <w:tcPr>
+            <w:tcW w:w="4606" w:type="dxa"/>
+            <w:vMerge w:val="restart"/>
+          </w:tcPr>
+          <w:p>
+            <w:r>
+              <w:t>4.Wyślij wiadomość</w:t>
+            </w:r>
+          </w:p>
+        </w:tc>
+        <w:tc>
+          <w:tcPr>
+            <w:tcW w:w="4606" w:type="dxa"/>
+            <w:shd w:val="clear" w:color="auto" w:fill="B8CCE4" w:themeFill="accent1" w:themeFillTint="66"/>
+          </w:tcPr>
+          <w:p>
+            <w:r>
+              <w:t>Scenariusz główny</w:t>
+            </w:r>
+          </w:p>
+        </w:tc>
+      </w:tr>
+      <w:tr>
+        <w:trPr>
+          <w:trHeight w:val="113"/>
+        </w:trPr>
+        <w:tc>
+          <w:tcPr>
+            <w:tcW w:w="4606" w:type="dxa"/>
+            <w:vMerge/>
+          </w:tcPr>
+          <w:p/>
+        </w:tc>
+        <w:tc>
+          <w:tcPr>
+            <w:tcW w:w="4606" w:type="dxa"/>
+          </w:tcPr>
+          <w:p>
+            <w:r>
+              <w:t>- wysłanie wiadomości do innego użytkownika</w:t>
+            </w:r>
+          </w:p>
+        </w:tc>
+      </w:tr>
+      <w:tr>
+        <w:trPr>
+          <w:trHeight w:val="113"/>
+        </w:trPr>
+        <w:tc>
+          <w:tcPr>
+            <w:tcW w:w="4606" w:type="dxa"/>
+            <w:vMerge/>
+          </w:tcPr>
+          <w:p/>
+        </w:tc>
+        <w:tc>
+          <w:tcPr>
+            <w:tcW w:w="4606" w:type="dxa"/>
+            <w:shd w:val="clear" w:color="auto" w:fill="D99594" w:themeFill="accent2" w:themeFillTint="99"/>
+          </w:tcPr>
+          <w:p>
+            <w:r>
+              <w:t>Scenariusz alternatywny</w:t>
+            </w:r>
+          </w:p>
+        </w:tc>
+      </w:tr>
+      <w:tr>
+        <w:trPr>
+          <w:trHeight w:val="112"/>
+        </w:trPr>
+        <w:tc>
+          <w:tcPr>
+            <w:tcW w:w="4606" w:type="dxa"/>
+            <w:vMerge/>
+          </w:tcPr>
+          <w:p/>
+        </w:tc>
+        <w:tc>
+          <w:tcPr>
+            <w:tcW w:w="4606" w:type="dxa"/>
+          </w:tcPr>
+          <w:p>
+            <w:r>
+              <w:t>-system wykrywa błąd poczas wysyłania wiadomości i wyświetla komunikat</w:t>
+            </w:r>
+          </w:p>
+        </w:tc>
+      </w:tr>
+      <w:tr>
+        <w:trPr>
+          <w:trHeight w:val="113"/>
+        </w:trPr>
+        <w:tc>
+          <w:tcPr>
+            <w:tcW w:w="4606" w:type="dxa"/>
+            <w:vMerge w:val="restart"/>
+          </w:tcPr>
+          <w:p>
+            <w:r>
+              <w:t>5.Odbierz wiadomość</w:t>
+            </w:r>
+          </w:p>
+        </w:tc>
+        <w:tc>
+          <w:tcPr>
+            <w:tcW w:w="4606" w:type="dxa"/>
+            <w:shd w:val="clear" w:color="auto" w:fill="B8CCE4" w:themeFill="accent1" w:themeFillTint="66"/>
+          </w:tcPr>
+          <w:p>
+            <w:r>
+              <w:t>Scenariusz główny</w:t>
+            </w:r>
+          </w:p>
+        </w:tc>
+      </w:tr>
+      <w:tr>
+        <w:trPr>
+          <w:trHeight w:val="75"/>
+        </w:trPr>
+        <w:tc>
+          <w:tcPr>
+            <w:tcW w:w="4606" w:type="dxa"/>
+            <w:vMerge/>
+          </w:tcPr>
+          <w:p/>
+        </w:tc>
+        <w:tc>
+          <w:tcPr>
+            <w:tcW w:w="4606" w:type="dxa"/>
+          </w:tcPr>
+          <w:p>
+            <w:r>
+              <w:t>- otrzymanie wiadomości od innego użytkownika</w:t>
+            </w:r>
+          </w:p>
+        </w:tc>
+      </w:tr>
+      <w:tr>
+        <w:trPr>
+          <w:trHeight w:val="75"/>
+        </w:trPr>
+        <w:tc>
+          <w:tcPr>
+            <w:tcW w:w="4606" w:type="dxa"/>
+            <w:vMerge/>
+          </w:tcPr>
+          <w:p/>
+        </w:tc>
+        <w:tc>
+          <w:tcPr>
+            <w:tcW w:w="4606" w:type="dxa"/>
+            <w:shd w:val="clear" w:color="auto" w:fill="D99594" w:themeFill="accent2" w:themeFillTint="99"/>
+          </w:tcPr>
+          <w:p>
+            <w:r>
+              <w:t>Scenariusz alternatywny</w:t>
+            </w:r>
+          </w:p>
+        </w:tc>
+      </w:tr>
+      <w:tr>
+        <w:trPr>
+          <w:trHeight w:val="75"/>
+        </w:trPr>
+        <w:tc>
+          <w:tcPr>
+            <w:tcW w:w="4606" w:type="dxa"/>
+            <w:vMerge/>
+          </w:tcPr>
+          <w:p/>
+        </w:tc>
+        <w:tc>
+          <w:tcPr>
+            <w:tcW w:w="4606" w:type="dxa"/>
+          </w:tcPr>
+          <w:p>
+            <w:r>
+              <w:t>-system wykrywa błąd poczas odbierania wiadomości i wyświetla komunikat</w:t>
+            </w:r>
+          </w:p>
+        </w:tc>
+      </w:tr>
+    </w:tbl>
+    <w:p>
+      <w:pPr>
+        <w:jc w:val="center"/>
+      </w:pPr>
+      <w:r>
+        <w:t>Tabela: Przypadki użycia czatu</w:t>
       </w:r>
     </w:p>
     <w:p>
       <w:r>
         <w:lastRenderedPageBreak/>
-        <w:t>-rozłącz</w:t>
-      </w:r>
-    </w:p>
-    <w:p>
-      <w:r>
-        <w:t>-wyślij wiadomość</w:t>
-      </w:r>
-    </w:p>
-    <w:p>
-      <w:r>
-        <w:t>-odbierz wiadomość</w:t>
-      </w:r>
-    </w:p>
-    <w:p>
-      <w:r>
         <w:t>4</w:t>
       </w:r>
       <w:r>
@@ -1173,6 +1605,7 @@
         <w:jc w:val="both"/>
       </w:pPr>
       <w:r>
+        <w:lastRenderedPageBreak/>
         <w:t>5</w:t>
       </w:r>
       <w:r>
@@ -1216,24 +1649,22 @@
         <w:t>Aplikacja okienkowa – będzie napisana w języku c# wykorzystując środowisko IDE Microsoft Visual Studio</w:t>
       </w:r>
       <w:r>
-        <w:t xml:space="preserve"> , </w:t>
-      </w:r>
-    </w:p>
-    <w:p>
-      <w:pPr>
-        <w:jc w:val="both"/>
-      </w:pPr>
-      <w:r>
-        <w:t xml:space="preserve">Aplikacja internetowa – będzie stworzona z wykorzystaniem języka HTML5, CSS oraz </w:t>
-      </w:r>
-      <w:proofErr w:type="spellStart"/>
-      <w:r>
-        <w:t>JavaScript</w:t>
-      </w:r>
-      <w:proofErr w:type="spellEnd"/>
-      <w:r>
         <w:t xml:space="preserve"> </w:t>
       </w:r>
+      <w:r>
+        <w:t xml:space="preserve"> </w:t>
+      </w:r>
+    </w:p>
+    <w:p>
+      <w:pPr>
+        <w:jc w:val="both"/>
+      </w:pPr>
+      <w:r>
+        <w:t>Aplikacja internetowa – będzie stworzona z wykorzystaniem języka HTML5, CSS oraz JavaScript</w:t>
+      </w:r>
+      <w:r>
+        <w:t xml:space="preserve"> </w:t>
+      </w:r>
     </w:p>
     <w:p>
       <w:pPr>
@@ -1242,44 +1673,44 @@
           <w:lang w:val="en-US"/>
         </w:rPr>
       </w:pPr>
-      <w:proofErr w:type="spellStart"/>
       <w:r>
         <w:rPr>
           <w:lang w:val="en-US"/>
         </w:rPr>
-        <w:t>Serwer</w:t>
-      </w:r>
-      <w:proofErr w:type="spellEnd"/>
-      <w:r>
-        <w:rPr>
-          <w:lang w:val="en-US"/>
-        </w:rPr>
-        <w:t xml:space="preserve">- Node Js, </w:t>
-      </w:r>
-      <w:proofErr w:type="spellStart"/>
-      <w:r>
-        <w:rPr>
-          <w:lang w:val="en-US"/>
-        </w:rPr>
-        <w:t>Socket.Io</w:t>
-      </w:r>
-      <w:proofErr w:type="spellEnd"/>
-      <w:r>
-        <w:rPr>
-          <w:lang w:val="en-US"/>
-        </w:rPr>
-        <w:t xml:space="preserve"> ,</w:t>
-      </w:r>
-    </w:p>
-    <w:p>
-      <w:pPr>
-        <w:jc w:val="both"/>
-      </w:pPr>
-    </w:p>
-    <w:p>
-      <w:pPr>
-        <w:jc w:val="both"/>
-      </w:pPr>
+        <w:t>Serwer- Node Js, Socket.Io ,</w:t>
+      </w:r>
+    </w:p>
+    <w:p>
+      <w:pPr>
+        <w:jc w:val="both"/>
+      </w:pPr>
+    </w:p>
+    <w:p>
+      <w:pPr>
+        <w:jc w:val="both"/>
+      </w:pPr>
+    </w:p>
+    <w:p>
+      <w:pPr>
+        <w:jc w:val="both"/>
+      </w:pPr>
+      <w:r>
+        <w:t xml:space="preserve">7. Podział pracy    </w:t>
+      </w:r>
+    </w:p>
+    <w:p>
+      <w:pPr>
+        <w:jc w:val="both"/>
+      </w:pPr>
+      <w:r>
+        <w:t>Opracowanie HTML, CSS,  JavaScript  -</w:t>
+      </w:r>
+      <w:r>
+        <w:t xml:space="preserve"> </w:t>
+      </w:r>
+      <w:r>
+        <w:t xml:space="preserve">Patryk Chiliński, Adrian  Mocianko </w:t>
+      </w:r>
     </w:p>
     <w:p>
       <w:pPr>
@@ -1287,39 +1718,10 @@
       </w:pPr>
       <w:r>
         <w:lastRenderedPageBreak/>
-        <w:t xml:space="preserve">7. Podział pracy    </w:t>
-      </w:r>
-    </w:p>
-    <w:p>
-      <w:pPr>
-        <w:jc w:val="both"/>
-      </w:pPr>
-      <w:r>
-        <w:t xml:space="preserve">Opracowanie HTML, CSS,  </w:t>
-      </w:r>
-      <w:proofErr w:type="spellStart"/>
-      <w:r>
-        <w:t>JavaScript</w:t>
-      </w:r>
-      <w:proofErr w:type="spellEnd"/>
-      <w:r>
-        <w:t xml:space="preserve">  -Patryk Chiliński, Adrian  </w:t>
-      </w:r>
-      <w:proofErr w:type="spellStart"/>
-      <w:r>
-        <w:t>Mocianko</w:t>
-      </w:r>
-      <w:proofErr w:type="spellEnd"/>
-      <w:r>
-        <w:t xml:space="preserve"> </w:t>
-      </w:r>
-    </w:p>
-    <w:p>
-      <w:pPr>
-        <w:jc w:val="both"/>
-      </w:pPr>
-      <w:r>
-        <w:t xml:space="preserve">Przesyłanie Wiadomości  (GET, POST MESSAGES),implementacja ruchy sieciowego –Julian Skowroński, Mateusz Pierzchała  </w:t>
+        <w:t xml:space="preserve">Przesyłanie Wiadomości </w:t>
+      </w:r>
+      <w:r>
+        <w:t xml:space="preserve">(GET, POST MESSAGES),implementacja ruchy sieciowego –Julian Skowroński, Mateusz Pierzchała  </w:t>
       </w:r>
     </w:p>
     <w:p>
@@ -1343,23 +1745,7 @@
         <w:jc w:val="both"/>
       </w:pPr>
       <w:r>
-        <w:t xml:space="preserve">Formatowanie Tekstu , </w:t>
-      </w:r>
-      <w:proofErr w:type="spellStart"/>
-      <w:r>
-        <w:t>emotikony</w:t>
-      </w:r>
-      <w:proofErr w:type="spellEnd"/>
-      <w:r>
-        <w:t xml:space="preserve">  – Patryk Chiliński, Adrian </w:t>
-      </w:r>
-      <w:proofErr w:type="spellStart"/>
-      <w:r>
-        <w:t>Mocianko</w:t>
-      </w:r>
-      <w:proofErr w:type="spellEnd"/>
-      <w:r>
-        <w:t xml:space="preserve"> , Łukasz Zalewski </w:t>
+        <w:t xml:space="preserve">Formatowanie Tekstu , emotikony  – Patryk Chiliński, Adrian Mocianko , Łukasz Zalewski </w:t>
       </w:r>
     </w:p>
     <w:p>
@@ -1375,15 +1761,7 @@
         <w:jc w:val="both"/>
       </w:pPr>
       <w:r>
-        <w:t xml:space="preserve">Diagramy UML- Adrian </w:t>
-      </w:r>
-      <w:proofErr w:type="spellStart"/>
-      <w:r>
-        <w:t>Mocianko</w:t>
-      </w:r>
-      <w:proofErr w:type="spellEnd"/>
-      <w:r>
-        <w:t xml:space="preserve">, Mateusz Pierzchała </w:t>
+        <w:t xml:space="preserve">Diagramy UML- Adrian Mocianko, Mateusz Pierzchała </w:t>
       </w:r>
     </w:p>
     <w:p>

</xml_diff>